<commit_message>
[20110221(20110223), N] mp3,ogg,wma 이런건 enum으로 이용해서 활용
git-svn-id: http://literatureboy.googlecode.com/svn/BokslMusic@200 76c2b2f6-976e-2fa4-fefe-f2a6046cae85
</commit_message>
<xml_diff>
--- a/doc/01_테이블설계서.docx
+++ b/doc/01_테이블설계서.docx
@@ -2288,7 +2288,15 @@
                 <w:sz w:val="18"/>
                 <w:szCs w:val="18"/>
               </w:rPr>
-              <w:t>4000</w:t>
+              <w:t>8</w:t>
+            </w:r>
+            <w:r>
+              <w:rPr>
+                <w:rFonts w:ascii="굴림" w:hAnsi="굴림" w:hint="eastAsia"/>
+                <w:sz w:val="18"/>
+                <w:szCs w:val="18"/>
+              </w:rPr>
+              <w:t>000</w:t>
             </w:r>
           </w:p>
         </w:tc>
@@ -5534,7 +5542,7 @@
             <w:rPr>
               <w:noProof/>
             </w:rPr>
-            <w:t>2011-02-22</w:t>
+            <w:t>2011-02-23</w:t>
           </w:r>
           <w:r>
             <w:fldChar w:fldCharType="end"/>

</xml_diff>